<commit_message>
modify: complete the summary of the paper
</commit_message>
<xml_diff>
--- a/WPCN_UAV/[0818] Weighted Harvest-Then-Transmit UAV-Enabled.docx
+++ b/WPCN_UAV/[0818] Weighted Harvest-Then-Transmit UAV-Enabled.docx
@@ -21596,7 +21596,6 @@
           <w:p>
             <w:pPr>
               <w:rPr>
-                <w:rFonts w:hint="eastAsia"/>
                 <w:b/>
                 <w:color w:val="0000FF"/>
               </w:rPr>
@@ -21618,9 +21617,6 @@
                 <w:numId w:val="4"/>
               </w:numPr>
               <w:ind w:leftChars="0"/>
-              <w:rPr>
-                <w:rFonts w:hint="eastAsia"/>
-              </w:rPr>
             </w:pPr>
             <w:r>
               <w:rPr>
@@ -22442,12 +22438,7 @@
             <w:pPr>
               <w:pStyle w:val="ListParagraph"/>
               <w:ind w:leftChars="0" w:left="760"/>
-              <w:rPr>
-                <w:rFonts w:hint="eastAsia"/>
-              </w:rPr>
             </w:pPr>
-            <w:bookmarkStart w:id="0" w:name="_GoBack"/>
-            <w:bookmarkEnd w:id="0"/>
           </w:p>
           <w:p>
             <w:pPr>
@@ -22457,9 +22448,6 @@
                 <w:numId w:val="4"/>
               </w:numPr>
               <w:ind w:leftChars="0"/>
-              <w:rPr>
-                <w:rFonts w:hint="eastAsia"/>
-              </w:rPr>
             </w:pPr>
             <w:r>
               <w:rPr>
@@ -22587,11 +22575,6 @@
                   <w:shd w:val="clear" w:color="auto" w:fill="BDD6EE" w:themeFill="accent1" w:themeFillTint="66"/>
                 </w:tcPr>
                 <w:p>
-                  <w:pPr>
-                    <w:rPr>
-                      <w:rFonts w:hint="eastAsia"/>
-                    </w:rPr>
-                  </w:pPr>
                   <w:r>
                     <w:rPr>
                       <w:rFonts w:hint="eastAsia"/>
@@ -22605,11 +22588,6 @@
                   <w:tcW w:w="7487" w:type="dxa"/>
                 </w:tcPr>
                 <w:p>
-                  <w:pPr>
-                    <w:rPr>
-                      <w:rFonts w:hint="eastAsia"/>
-                    </w:rPr>
-                  </w:pPr>
                   <w:r>
                     <w:rPr>
                       <w:rFonts w:hint="eastAsia"/>
@@ -22858,11 +22836,6 @@
                   <w:shd w:val="clear" w:color="auto" w:fill="BDD6EE" w:themeFill="accent1" w:themeFillTint="66"/>
                 </w:tcPr>
                 <w:p>
-                  <w:pPr>
-                    <w:rPr>
-                      <w:rFonts w:hint="eastAsia"/>
-                    </w:rPr>
-                  </w:pPr>
                   <w:r>
                     <w:rPr>
                       <w:rFonts w:hint="eastAsia"/>
@@ -22876,11 +22849,6 @@
                   <w:tcW w:w="7487" w:type="dxa"/>
                 </w:tcPr>
                 <w:p>
-                  <w:pPr>
-                    <w:rPr>
-                      <w:rFonts w:hint="eastAsia"/>
-                    </w:rPr>
-                  </w:pPr>
                   <w:r>
                     <w:rPr>
                       <w:rFonts w:hint="eastAsia"/>
@@ -23098,7 +23066,6 @@
           <w:p>
             <w:pPr>
               <w:rPr>
-                <w:rFonts w:hint="eastAsia"/>
                 <w:b/>
                 <w:color w:val="0000FF"/>
               </w:rPr>
@@ -24229,13 +24196,7 @@
                   <w:rPr>
                     <w:rFonts w:ascii="Cambria Math" w:hAnsi="Cambria Math"/>
                   </w:rPr>
-                  <m:t>,</m:t>
-                </m:r>
-                <m:r>
-                  <w:rPr>
-                    <w:rFonts w:ascii="Cambria Math" w:hAnsi="Cambria Math"/>
-                  </w:rPr>
-                  <m:t xml:space="preserve"> </m:t>
+                  <m:t xml:space="preserve">, </m:t>
                 </m:r>
                 <m:r>
                   <m:rPr>
@@ -24356,6 +24317,790 @@
                     <w:color w:val="0000FF"/>
                   </w:rPr>
                   <m:t>=C</m:t>
+                </m:r>
+              </m:oMath>
+            </m:oMathPara>
+          </w:p>
+          <w:p>
+            <m:oMathPara>
+              <m:oMath>
+                <m:r>
+                  <m:rPr>
+                    <m:sty m:val="p"/>
+                  </m:rPr>
+                  <w:rPr>
+                    <w:rFonts w:ascii="Cambria Math" w:hAnsi="Cambria Math"/>
+                  </w:rPr>
+                  <m:t>where</m:t>
+                </m:r>
+                <m:r>
+                  <w:rPr>
+                    <w:rFonts w:ascii="Cambria Math" w:hAnsi="Cambria Math"/>
+                  </w:rPr>
+                  <m:t xml:space="preserve"> </m:t>
+                </m:r>
+                <m:r>
+                  <m:rPr>
+                    <m:sty m:val="bi"/>
+                  </m:rPr>
+                  <w:rPr>
+                    <w:rFonts w:ascii="Cambria Math" w:hAnsi="Cambria Math"/>
+                    <w:color w:val="0000FF"/>
+                  </w:rPr>
+                  <m:t>f</m:t>
+                </m:r>
+                <m:d>
+                  <m:dPr>
+                    <m:ctrlPr>
+                      <w:rPr>
+                        <w:rFonts w:ascii="Cambria Math" w:hAnsi="Cambria Math"/>
+                        <w:b/>
+                        <w:i/>
+                        <w:color w:val="0000FF"/>
+                      </w:rPr>
+                    </m:ctrlPr>
+                  </m:dPr>
+                  <m:e>
+                    <m:r>
+                      <m:rPr>
+                        <m:sty m:val="bi"/>
+                      </m:rPr>
+                      <w:rPr>
+                        <w:rFonts w:ascii="Cambria Math" w:hAnsi="Cambria Math"/>
+                        <w:color w:val="0000FF"/>
+                      </w:rPr>
+                      <m:t>z</m:t>
+                    </m:r>
+                  </m:e>
+                </m:d>
+                <m:r>
+                  <m:rPr>
+                    <m:sty m:val="bi"/>
+                  </m:rPr>
+                  <w:rPr>
+                    <w:rFonts w:ascii="Cambria Math" w:hAnsi="Cambria Math"/>
+                    <w:color w:val="0000FF"/>
+                  </w:rPr>
+                  <m:t>≜z</m:t>
+                </m:r>
+                <m:func>
+                  <m:funcPr>
+                    <m:ctrlPr>
+                      <w:rPr>
+                        <w:rFonts w:ascii="Cambria Math" w:hAnsi="Cambria Math"/>
+                        <w:b/>
+                        <w:i/>
+                        <w:color w:val="0000FF"/>
+                      </w:rPr>
+                    </m:ctrlPr>
+                  </m:funcPr>
+                  <m:fName>
+                    <m:r>
+                      <m:rPr>
+                        <m:sty m:val="b"/>
+                      </m:rPr>
+                      <w:rPr>
+                        <w:rFonts w:ascii="Cambria Math" w:hAnsi="Cambria Math"/>
+                        <w:color w:val="0000FF"/>
+                      </w:rPr>
+                      <m:t>ln</m:t>
+                    </m:r>
+                  </m:fName>
+                  <m:e>
+                    <m:r>
+                      <m:rPr>
+                        <m:sty m:val="bi"/>
+                      </m:rPr>
+                      <w:rPr>
+                        <w:rFonts w:ascii="Cambria Math" w:hAnsi="Cambria Math"/>
+                        <w:color w:val="0000FF"/>
+                      </w:rPr>
+                      <m:t>z</m:t>
+                    </m:r>
+                  </m:e>
+                </m:func>
+                <m:r>
+                  <m:rPr>
+                    <m:sty m:val="bi"/>
+                  </m:rPr>
+                  <w:rPr>
+                    <w:rFonts w:ascii="Cambria Math" w:hAnsi="Cambria Math"/>
+                    <w:color w:val="0000FF"/>
+                  </w:rPr>
+                  <m:t>-z+1</m:t>
+                </m:r>
+                <m:r>
+                  <w:rPr>
+                    <w:rFonts w:ascii="Cambria Math" w:hAnsi="Cambria Math"/>
+                  </w:rPr>
+                  <m:t>…</m:t>
+                </m:r>
+                <m:r>
+                  <w:rPr>
+                    <w:rFonts w:ascii="Cambria Math" w:hAnsi="Cambria Math"/>
+                    <w:highlight w:val="yellow"/>
+                  </w:rPr>
+                  <m:t>(40)(41)</m:t>
+                </m:r>
+              </m:oMath>
+            </m:oMathPara>
+          </w:p>
+          <w:p/>
+          <w:p>
+            <w:pPr>
+              <w:rPr>
+                <w:rFonts w:hint="eastAsia"/>
+                <w:b/>
+                <w:color w:val="0000FF"/>
+              </w:rPr>
+            </w:pPr>
+            <w:r>
+              <w:rPr>
+                <w:rFonts w:hint="eastAsia"/>
+                <w:b/>
+                <w:color w:val="0000FF"/>
+              </w:rPr>
+              <w:t>Problem 2:</w:t>
+            </w:r>
+          </w:p>
+          <w:p>
+            <m:oMathPara>
+              <m:oMath>
+                <m:d>
+                  <m:dPr>
+                    <m:ctrlPr>
+                      <w:rPr>
+                        <w:rFonts w:ascii="Cambria Math" w:hAnsi="Cambria Math"/>
+                        <w:b/>
+                        <w:i/>
+                        <w:color w:val="FF0000"/>
+                      </w:rPr>
+                    </m:ctrlPr>
+                  </m:dPr>
+                  <m:e>
+                    <m:r>
+                      <m:rPr>
+                        <m:sty m:val="bi"/>
+                      </m:rPr>
+                      <w:rPr>
+                        <w:rFonts w:ascii="Cambria Math" w:hAnsi="Cambria Math"/>
+                        <w:color w:val="FF0000"/>
+                      </w:rPr>
+                      <m:t>P</m:t>
+                    </m:r>
+                    <m:r>
+                      <m:rPr>
+                        <m:sty m:val="bi"/>
+                      </m:rPr>
+                      <w:rPr>
+                        <w:rFonts w:ascii="Cambria Math" w:hAnsi="Cambria Math"/>
+                        <w:color w:val="FF0000"/>
+                      </w:rPr>
+                      <m:t>2</m:t>
+                    </m:r>
+                  </m:e>
+                </m:d>
+                <m:r>
+                  <m:rPr>
+                    <m:sty m:val="bi"/>
+                  </m:rPr>
+                  <w:rPr>
+                    <w:rFonts w:ascii="Cambria Math" w:hAnsi="Cambria Math"/>
+                    <w:color w:val="FF0000"/>
+                  </w:rPr>
+                  <m:t xml:space="preserve">: </m:t>
+                </m:r>
+                <m:func>
+                  <m:funcPr>
+                    <m:ctrlPr>
+                      <w:rPr>
+                        <w:rFonts w:ascii="Cambria Math" w:hAnsi="Cambria Math"/>
+                        <w:b/>
+                        <w:i/>
+                        <w:color w:val="FF0000"/>
+                      </w:rPr>
+                    </m:ctrlPr>
+                  </m:funcPr>
+                  <m:fName>
+                    <m:limLow>
+                      <m:limLowPr>
+                        <m:ctrlPr>
+                          <w:rPr>
+                            <w:rFonts w:ascii="Cambria Math" w:hAnsi="Cambria Math"/>
+                            <w:b/>
+                            <w:i/>
+                            <w:color w:val="FF0000"/>
+                          </w:rPr>
+                        </m:ctrlPr>
+                      </m:limLowPr>
+                      <m:e>
+                        <m:r>
+                          <m:rPr>
+                            <m:sty m:val="b"/>
+                          </m:rPr>
+                          <w:rPr>
+                            <w:rFonts w:ascii="Cambria Math" w:hAnsi="Cambria Math"/>
+                            <w:color w:val="FF0000"/>
+                          </w:rPr>
+                          <m:t>max</m:t>
+                        </m:r>
+                      </m:e>
+                      <m:lim>
+                        <m:r>
+                          <m:rPr>
+                            <m:sty m:val="bi"/>
+                          </m:rPr>
+                          <w:rPr>
+                            <w:rFonts w:ascii="Cambria Math" w:hAnsi="Cambria Math"/>
+                            <w:color w:val="FF0000"/>
+                          </w:rPr>
+                          <m:t>τ</m:t>
+                        </m:r>
+                      </m:lim>
+                    </m:limLow>
+                  </m:fName>
+                  <m:e>
+                    <m:nary>
+                      <m:naryPr>
+                        <m:chr m:val="∑"/>
+                        <m:limLoc m:val="undOvr"/>
+                        <m:ctrlPr>
+                          <w:rPr>
+                            <w:rFonts w:ascii="Cambria Math" w:hAnsi="Cambria Math"/>
+                            <w:b/>
+                            <w:i/>
+                            <w:color w:val="FF0000"/>
+                          </w:rPr>
+                        </m:ctrlPr>
+                      </m:naryPr>
+                      <m:sub>
+                        <m:r>
+                          <m:rPr>
+                            <m:sty m:val="bi"/>
+                          </m:rPr>
+                          <w:rPr>
+                            <w:rFonts w:ascii="Cambria Math" w:hAnsi="Cambria Math"/>
+                            <w:color w:val="FF0000"/>
+                          </w:rPr>
+                          <m:t>j</m:t>
+                        </m:r>
+                        <m:r>
+                          <m:rPr>
+                            <m:sty m:val="bi"/>
+                          </m:rPr>
+                          <w:rPr>
+                            <w:rFonts w:ascii="Cambria Math" w:hAnsi="Cambria Math"/>
+                            <w:color w:val="FF0000"/>
+                          </w:rPr>
+                          <m:t>=1</m:t>
+                        </m:r>
+                      </m:sub>
+                      <m:sup>
+                        <m:r>
+                          <m:rPr>
+                            <m:sty m:val="bi"/>
+                          </m:rPr>
+                          <w:rPr>
+                            <w:rFonts w:ascii="Cambria Math" w:hAnsi="Cambria Math"/>
+                            <w:color w:val="FF0000"/>
+                          </w:rPr>
+                          <m:t>K-</m:t>
+                        </m:r>
+                        <m:acc>
+                          <m:accPr>
+                            <m:ctrlPr>
+                              <w:rPr>
+                                <w:rFonts w:ascii="Cambria Math" w:hAnsi="Cambria Math"/>
+                                <w:b/>
+                                <w:i/>
+                                <w:color w:val="FF0000"/>
+                              </w:rPr>
+                            </m:ctrlPr>
+                          </m:accPr>
+                          <m:e>
+                            <m:r>
+                              <m:rPr>
+                                <m:sty m:val="bi"/>
+                              </m:rPr>
+                              <w:rPr>
+                                <w:rFonts w:ascii="Cambria Math" w:hAnsi="Cambria Math"/>
+                                <w:color w:val="FF0000"/>
+                              </w:rPr>
+                              <m:t>K</m:t>
+                            </m:r>
+                          </m:e>
+                        </m:acc>
+                      </m:sup>
+                      <m:e>
+                        <m:sSubSup>
+                          <m:sSubSupPr>
+                            <m:ctrlPr>
+                              <w:rPr>
+                                <w:rFonts w:ascii="Cambria Math" w:hAnsi="Cambria Math"/>
+                                <w:b/>
+                                <w:i/>
+                                <w:color w:val="FF0000"/>
+                              </w:rPr>
+                            </m:ctrlPr>
+                          </m:sSubSupPr>
+                          <m:e>
+                            <m:r>
+                              <m:rPr>
+                                <m:sty m:val="bi"/>
+                              </m:rPr>
+                              <w:rPr>
+                                <w:rFonts w:ascii="Cambria Math" w:hAnsi="Cambria Math"/>
+                                <w:color w:val="FF0000"/>
+                              </w:rPr>
+                              <m:t>R</m:t>
+                            </m:r>
+                          </m:e>
+                          <m:sub>
+                            <m:r>
+                              <m:rPr>
+                                <m:sty m:val="bi"/>
+                              </m:rPr>
+                              <w:rPr>
+                                <w:rFonts w:ascii="Cambria Math" w:hAnsi="Cambria Math"/>
+                                <w:color w:val="FF0000"/>
+                              </w:rPr>
+                              <m:t>j</m:t>
+                            </m:r>
+                          </m:sub>
+                          <m:sup>
+                            <m:r>
+                              <m:rPr>
+                                <m:sty m:val="bi"/>
+                              </m:rPr>
+                              <w:rPr>
+                                <w:rFonts w:ascii="Cambria Math" w:hAnsi="Cambria Math"/>
+                                <w:color w:val="FF0000"/>
+                              </w:rPr>
+                              <m:t>hap</m:t>
+                            </m:r>
+                          </m:sup>
+                        </m:sSubSup>
+                        <m:d>
+                          <m:dPr>
+                            <m:ctrlPr>
+                              <w:rPr>
+                                <w:rFonts w:ascii="Cambria Math" w:hAnsi="Cambria Math"/>
+                                <w:b/>
+                                <w:i/>
+                                <w:color w:val="FF0000"/>
+                              </w:rPr>
+                            </m:ctrlPr>
+                          </m:dPr>
+                          <m:e>
+                            <m:sSub>
+                              <m:sSubPr>
+                                <m:ctrlPr>
+                                  <w:rPr>
+                                    <w:rFonts w:ascii="Cambria Math" w:hAnsi="Cambria Math"/>
+                                    <w:b/>
+                                    <w:i/>
+                                    <w:color w:val="FF0000"/>
+                                  </w:rPr>
+                                </m:ctrlPr>
+                              </m:sSubPr>
+                              <m:e>
+                                <m:r>
+                                  <m:rPr>
+                                    <m:sty m:val="bi"/>
+                                  </m:rPr>
+                                  <w:rPr>
+                                    <w:rFonts w:ascii="Cambria Math" w:hAnsi="Cambria Math"/>
+                                    <w:color w:val="FF0000"/>
+                                  </w:rPr>
+                                  <m:t>τ</m:t>
+                                </m:r>
+                              </m:e>
+                              <m:sub>
+                                <m:r>
+                                  <m:rPr>
+                                    <m:sty m:val="bi"/>
+                                  </m:rPr>
+                                  <w:rPr>
+                                    <w:rFonts w:ascii="Cambria Math" w:hAnsi="Cambria Math"/>
+                                    <w:color w:val="FF0000"/>
+                                  </w:rPr>
+                                  <m:t>i</m:t>
+                                </m:r>
+                                <m:r>
+                                  <m:rPr>
+                                    <m:sty m:val="bi"/>
+                                  </m:rPr>
+                                  <w:rPr>
+                                    <w:rFonts w:ascii="Cambria Math" w:hAnsi="Cambria Math"/>
+                                    <w:color w:val="FF0000"/>
+                                  </w:rPr>
+                                  <m:t>,0</m:t>
+                                </m:r>
+                              </m:sub>
+                            </m:sSub>
+                          </m:e>
+                        </m:d>
+                      </m:e>
+                    </m:nary>
+                  </m:e>
+                </m:func>
+                <m:r>
+                  <w:rPr>
+                    <w:rFonts w:ascii="Cambria Math" w:hAnsi="Cambria Math"/>
+                  </w:rPr>
+                  <m:t xml:space="preserve"> s.t. </m:t>
+                </m:r>
+                <m:nary>
+                  <m:naryPr>
+                    <m:chr m:val="∑"/>
+                    <m:limLoc m:val="undOvr"/>
+                    <m:ctrlPr>
+                      <w:rPr>
+                        <w:rFonts w:ascii="Cambria Math" w:hAnsi="Cambria Math"/>
+                        <w:b/>
+                        <w:i/>
+                        <w:color w:val="FF0000"/>
+                      </w:rPr>
+                    </m:ctrlPr>
+                  </m:naryPr>
+                  <m:sub>
+                    <m:r>
+                      <m:rPr>
+                        <m:sty m:val="bi"/>
+                      </m:rPr>
+                      <w:rPr>
+                        <w:rFonts w:ascii="Cambria Math" w:hAnsi="Cambria Math"/>
+                        <w:color w:val="FF0000"/>
+                      </w:rPr>
+                      <m:t>i=1</m:t>
+                    </m:r>
+                  </m:sub>
+                  <m:sup>
+                    <m:r>
+                      <m:rPr>
+                        <m:sty m:val="bi"/>
+                      </m:rPr>
+                      <w:rPr>
+                        <w:rFonts w:ascii="Cambria Math" w:hAnsi="Cambria Math"/>
+                        <w:color w:val="FF0000"/>
+                      </w:rPr>
+                      <m:t>K-</m:t>
+                    </m:r>
+                    <m:acc>
+                      <m:accPr>
+                        <m:ctrlPr>
+                          <w:rPr>
+                            <w:rFonts w:ascii="Cambria Math" w:hAnsi="Cambria Math"/>
+                            <w:b/>
+                            <w:i/>
+                            <w:color w:val="FF0000"/>
+                          </w:rPr>
+                        </m:ctrlPr>
+                      </m:accPr>
+                      <m:e>
+                        <m:r>
+                          <m:rPr>
+                            <m:sty m:val="bi"/>
+                          </m:rPr>
+                          <w:rPr>
+                            <w:rFonts w:ascii="Cambria Math" w:hAnsi="Cambria Math"/>
+                            <w:color w:val="FF0000"/>
+                          </w:rPr>
+                          <m:t>K</m:t>
+                        </m:r>
+                      </m:e>
+                    </m:acc>
+                  </m:sup>
+                  <m:e>
+                    <m:sSub>
+                      <m:sSubPr>
+                        <m:ctrlPr>
+                          <w:rPr>
+                            <w:rFonts w:ascii="Cambria Math" w:hAnsi="Cambria Math"/>
+                            <w:b/>
+                            <w:i/>
+                            <w:color w:val="FF0000"/>
+                          </w:rPr>
+                        </m:ctrlPr>
+                      </m:sSubPr>
+                      <m:e>
+                        <m:r>
+                          <m:rPr>
+                            <m:sty m:val="bi"/>
+                          </m:rPr>
+                          <w:rPr>
+                            <w:rFonts w:ascii="Cambria Math" w:hAnsi="Cambria Math"/>
+                            <w:color w:val="FF0000"/>
+                          </w:rPr>
+                          <m:t>τ</m:t>
+                        </m:r>
+                      </m:e>
+                      <m:sub>
+                        <m:r>
+                          <m:rPr>
+                            <m:sty m:val="bi"/>
+                          </m:rPr>
+                          <w:rPr>
+                            <w:rFonts w:ascii="Cambria Math" w:hAnsi="Cambria Math"/>
+                            <w:color w:val="FF0000"/>
+                          </w:rPr>
+                          <m:t>i</m:t>
+                        </m:r>
+                        <m:r>
+                          <m:rPr>
+                            <m:sty m:val="bi"/>
+                          </m:rPr>
+                          <w:rPr>
+                            <w:rFonts w:ascii="Cambria Math" w:hAnsi="Cambria Math"/>
+                            <w:color w:val="FF0000"/>
+                          </w:rPr>
+                          <m:t>,0</m:t>
+                        </m:r>
+                      </m:sub>
+                    </m:sSub>
+                  </m:e>
+                </m:nary>
+                <m:r>
+                  <m:rPr>
+                    <m:sty m:val="bi"/>
+                  </m:rPr>
+                  <w:rPr>
+                    <w:rFonts w:ascii="Cambria Math" w:hAnsi="Cambria Math"/>
+                    <w:color w:val="FF0000"/>
+                  </w:rPr>
+                  <m:t>≤1-</m:t>
+                </m:r>
+                <m:sSub>
+                  <m:sSubPr>
+                    <m:ctrlPr>
+                      <w:rPr>
+                        <w:rFonts w:ascii="Cambria Math" w:hAnsi="Cambria Math"/>
+                        <w:b/>
+                        <w:i/>
+                        <w:color w:val="FF0000"/>
+                      </w:rPr>
+                    </m:ctrlPr>
+                  </m:sSubPr>
+                  <m:e>
+                    <m:r>
+                      <m:rPr>
+                        <m:sty m:val="bi"/>
+                      </m:rPr>
+                      <w:rPr>
+                        <w:rFonts w:ascii="Cambria Math" w:hAnsi="Cambria Math"/>
+                        <w:color w:val="FF0000"/>
+                      </w:rPr>
+                      <m:t>τ</m:t>
+                    </m:r>
+                  </m:e>
+                  <m:sub>
+                    <m:r>
+                      <m:rPr>
+                        <m:sty m:val="bi"/>
+                      </m:rPr>
+                      <w:rPr>
+                        <w:rFonts w:ascii="Cambria Math" w:hAnsi="Cambria Math"/>
+                        <w:color w:val="FF0000"/>
+                      </w:rPr>
+                      <m:t>f</m:t>
+                    </m:r>
+                  </m:sub>
+                </m:sSub>
+                <m:r>
+                  <m:rPr>
+                    <m:sty m:val="b"/>
+                  </m:rPr>
+                  <w:rPr>
+                    <w:rFonts w:ascii="Cambria Math" w:hAnsi="Cambria Math"/>
+                    <w:color w:val="FF0000"/>
+                  </w:rPr>
+                  <m:t>-</m:t>
+                </m:r>
+                <m:sSubSup>
+                  <m:sSubSupPr>
+                    <m:ctrlPr>
+                      <w:rPr>
+                        <w:rFonts w:ascii="Cambria Math" w:hAnsi="Cambria Math"/>
+                        <w:b/>
+                        <w:i/>
+                        <w:color w:val="FF0000"/>
+                      </w:rPr>
+                    </m:ctrlPr>
+                  </m:sSubSupPr>
+                  <m:e>
+                    <m:r>
+                      <m:rPr>
+                        <m:sty m:val="bi"/>
+                      </m:rPr>
+                      <w:rPr>
+                        <w:rFonts w:ascii="Cambria Math" w:hAnsi="Cambria Math"/>
+                        <w:color w:val="FF0000"/>
+                      </w:rPr>
+                      <m:t>τ</m:t>
+                    </m:r>
+                    <m:ctrlPr>
+                      <w:rPr>
+                        <w:rFonts w:ascii="Cambria Math" w:hAnsi="Cambria Math"/>
+                        <w:b/>
+                        <w:color w:val="FF0000"/>
+                      </w:rPr>
+                    </m:ctrlPr>
+                  </m:e>
+                  <m:sub>
+                    <m:r>
+                      <m:rPr>
+                        <m:sty m:val="bi"/>
+                      </m:rPr>
+                      <w:rPr>
+                        <w:rFonts w:ascii="Cambria Math" w:hAnsi="Cambria Math"/>
+                        <w:color w:val="FF0000"/>
+                      </w:rPr>
+                      <m:t>0</m:t>
+                    </m:r>
+                  </m:sub>
+                  <m:sup>
+                    <m:r>
+                      <m:rPr>
+                        <m:sty m:val="bi"/>
+                      </m:rPr>
+                      <w:rPr>
+                        <w:rFonts w:ascii="Cambria Math" w:hAnsi="Cambria Math"/>
+                        <w:color w:val="FF0000"/>
+                      </w:rPr>
+                      <m:t>*</m:t>
+                    </m:r>
+                  </m:sup>
+                </m:sSubSup>
+                <m:r>
+                  <m:rPr>
+                    <m:sty m:val="b"/>
+                  </m:rPr>
+                  <w:rPr>
+                    <w:rFonts w:ascii="Cambria Math" w:hAnsi="Cambria Math"/>
+                    <w:color w:val="FF0000"/>
+                  </w:rPr>
+                  <m:t>,</m:t>
+                </m:r>
+                <m:r>
+                  <m:rPr>
+                    <m:sty m:val="b"/>
+                  </m:rPr>
+                  <w:rPr>
+                    <w:rFonts w:ascii="Cambria Math" w:hAnsi="Cambria Math"/>
+                    <w:color w:val="FF0000"/>
+                  </w:rPr>
+                  <m:t xml:space="preserve"> </m:t>
+                </m:r>
+                <m:sSub>
+                  <m:sSubPr>
+                    <m:ctrlPr>
+                      <w:rPr>
+                        <w:rFonts w:ascii="Cambria Math" w:hAnsi="Cambria Math"/>
+                        <w:b/>
+                        <w:i/>
+                        <w:color w:val="FF0000"/>
+                      </w:rPr>
+                    </m:ctrlPr>
+                  </m:sSubPr>
+                  <m:e>
+                    <m:r>
+                      <m:rPr>
+                        <m:sty m:val="bi"/>
+                      </m:rPr>
+                      <w:rPr>
+                        <w:rFonts w:ascii="Cambria Math" w:hAnsi="Cambria Math"/>
+                        <w:color w:val="FF0000"/>
+                      </w:rPr>
+                      <m:t>τ</m:t>
+                    </m:r>
+                    <m:ctrlPr>
+                      <w:rPr>
+                        <w:rFonts w:ascii="Cambria Math" w:hAnsi="Cambria Math"/>
+                        <w:b/>
+                        <w:color w:val="FF0000"/>
+                      </w:rPr>
+                    </m:ctrlPr>
+                  </m:e>
+                  <m:sub>
+                    <m:r>
+                      <m:rPr>
+                        <m:sty m:val="bi"/>
+                      </m:rPr>
+                      <w:rPr>
+                        <w:rFonts w:ascii="Cambria Math" w:hAnsi="Cambria Math"/>
+                        <w:color w:val="FF0000"/>
+                      </w:rPr>
+                      <m:t>i</m:t>
+                    </m:r>
+                    <m:r>
+                      <m:rPr>
+                        <m:sty m:val="bi"/>
+                      </m:rPr>
+                      <w:rPr>
+                        <w:rFonts w:ascii="Cambria Math" w:hAnsi="Cambria Math"/>
+                        <w:color w:val="FF0000"/>
+                      </w:rPr>
+                      <m:t>,0</m:t>
+                    </m:r>
+                  </m:sub>
+                </m:sSub>
+                <m:r>
+                  <m:rPr>
+                    <m:sty m:val="bi"/>
+                  </m:rPr>
+                  <w:rPr>
+                    <w:rFonts w:ascii="Cambria Math" w:hAnsi="Cambria Math"/>
+                    <w:color w:val="FF0000"/>
+                  </w:rPr>
+                  <m:t>≥0</m:t>
+                </m:r>
+                <m:r>
+                  <w:rPr>
+                    <w:rFonts w:ascii="Cambria Math" w:hAnsi="Cambria Math"/>
+                  </w:rPr>
+                  <m:t xml:space="preserve"> </m:t>
+                </m:r>
+                <m:d>
+                  <m:dPr>
+                    <m:ctrlPr>
+                      <w:rPr>
+                        <w:rFonts w:ascii="Cambria Math" w:hAnsi="Cambria Math"/>
+                        <w:i/>
+                      </w:rPr>
+                    </m:ctrlPr>
+                  </m:dPr>
+                  <m:e>
+                    <m:r>
+                      <w:rPr>
+                        <w:rFonts w:ascii="Cambria Math" w:hAnsi="Cambria Math"/>
+                      </w:rPr>
+                      <m:t>i=0,1,…,</m:t>
+                    </m:r>
+                    <m:acc>
+                      <m:accPr>
+                        <m:ctrlPr>
+                          <w:rPr>
+                            <w:rFonts w:ascii="Cambria Math" w:hAnsi="Cambria Math"/>
+                            <w:i/>
+                          </w:rPr>
+                        </m:ctrlPr>
+                      </m:accPr>
+                      <m:e>
+                        <m:r>
+                          <w:rPr>
+                            <w:rFonts w:ascii="Cambria Math" w:hAnsi="Cambria Math"/>
+                          </w:rPr>
+                          <m:t>K</m:t>
+                        </m:r>
+                      </m:e>
+                    </m:acc>
+                  </m:e>
+                </m:d>
+                <m:r>
+                  <w:rPr>
+                    <w:rFonts w:ascii="Cambria Math" w:hAnsi="Cambria Math"/>
+                  </w:rPr>
+                  <m:t>,</m:t>
                 </m:r>
               </m:oMath>
             </m:oMathPara>
@@ -24363,7 +25108,7 @@
           <w:p>
             <w:pPr>
               <w:rPr>
-                <w:rFonts w:hint="eastAsia"/>
+                <w:i/>
               </w:rPr>
             </w:pPr>
             <m:oMathPara>
@@ -24375,119 +25120,839 @@
                   <w:rPr>
                     <w:rFonts w:ascii="Cambria Math" w:hAnsi="Cambria Math"/>
                   </w:rPr>
-                  <m:t>where</m:t>
-                </m:r>
-                <m:r>
-                  <w:rPr>
-                    <w:rFonts w:ascii="Cambria Math" w:hAnsi="Cambria Math"/>
-                  </w:rPr>
-                  <m:t xml:space="preserve"> </m:t>
+                  <m:t>…</m:t>
                 </m:r>
                 <m:r>
                   <m:rPr>
-                    <m:sty m:val="bi"/>
+                    <m:sty m:val="p"/>
                   </m:rPr>
                   <w:rPr>
                     <w:rFonts w:ascii="Cambria Math" w:hAnsi="Cambria Math"/>
-                    <w:color w:val="0000FF"/>
-                  </w:rPr>
-                  <m:t>f</m:t>
-                </m:r>
-                <m:d>
-                  <m:dPr>
-                    <m:ctrlPr>
-                      <w:rPr>
-                        <w:rFonts w:ascii="Cambria Math" w:hAnsi="Cambria Math"/>
-                        <w:b/>
-                        <w:i/>
-                        <w:color w:val="0000FF"/>
-                      </w:rPr>
-                    </m:ctrlPr>
-                  </m:dPr>
-                  <m:e>
-                    <m:r>
-                      <m:rPr>
-                        <m:sty m:val="bi"/>
-                      </m:rPr>
-                      <w:rPr>
-                        <w:rFonts w:ascii="Cambria Math" w:hAnsi="Cambria Math"/>
-                        <w:color w:val="0000FF"/>
-                      </w:rPr>
-                      <m:t>z</m:t>
-                    </m:r>
-                  </m:e>
-                </m:d>
-                <m:r>
-                  <m:rPr>
-                    <m:sty m:val="bi"/>
-                  </m:rPr>
-                  <w:rPr>
-                    <w:rFonts w:ascii="Cambria Math" w:hAnsi="Cambria Math"/>
-                    <w:color w:val="0000FF"/>
-                  </w:rPr>
-                  <m:t>≜z</m:t>
-                </m:r>
-                <m:func>
-                  <m:funcPr>
-                    <m:ctrlPr>
-                      <w:rPr>
-                        <w:rFonts w:ascii="Cambria Math" w:hAnsi="Cambria Math"/>
-                        <w:b/>
-                        <w:i/>
-                        <w:color w:val="0000FF"/>
-                      </w:rPr>
-                    </m:ctrlPr>
-                  </m:funcPr>
-                  <m:fName>
-                    <m:r>
-                      <m:rPr>
-                        <m:sty m:val="b"/>
-                      </m:rPr>
-                      <w:rPr>
-                        <w:rFonts w:ascii="Cambria Math" w:hAnsi="Cambria Math"/>
-                        <w:color w:val="0000FF"/>
-                      </w:rPr>
-                      <m:t>ln</m:t>
-                    </m:r>
-                  </m:fName>
-                  <m:e>
-                    <m:r>
-                      <m:rPr>
-                        <m:sty m:val="bi"/>
-                      </m:rPr>
-                      <w:rPr>
-                        <w:rFonts w:ascii="Cambria Math" w:hAnsi="Cambria Math"/>
-                        <w:color w:val="0000FF"/>
-                      </w:rPr>
-                      <m:t>z</m:t>
-                    </m:r>
-                  </m:e>
-                </m:func>
-                <m:r>
-                  <m:rPr>
-                    <m:sty m:val="bi"/>
-                  </m:rPr>
-                  <w:rPr>
-                    <w:rFonts w:ascii="Cambria Math" w:hAnsi="Cambria Math"/>
-                    <w:color w:val="0000FF"/>
-                  </w:rPr>
-                  <m:t>-z+1</m:t>
-                </m:r>
-                <m:r>
-                  <w:rPr>
-                    <w:rFonts w:ascii="Cambria Math" w:hAnsi="Cambria Math"/>
-                  </w:rPr>
-                  <m:t>…</m:t>
-                </m:r>
-                <m:r>
-                  <w:rPr>
-                    <w:rFonts w:ascii="Cambria Math" w:hAnsi="Cambria Math"/>
                     <w:highlight w:val="yellow"/>
                   </w:rPr>
-                  <m:t>(40)(41)</m:t>
+                  <m:t>(42)(43)(44)</m:t>
                 </m:r>
               </m:oMath>
             </m:oMathPara>
+          </w:p>
+          <w:p>
+            <w:pPr>
+              <w:pStyle w:val="ListParagraph"/>
+              <w:numPr>
+                <w:ilvl w:val="0"/>
+                <w:numId w:val="4"/>
+              </w:numPr>
+              <w:ind w:leftChars="0"/>
+            </w:pPr>
+            <w:r>
+              <w:rPr>
+                <w:rFonts w:hint="eastAsia"/>
+                <w:b/>
+                <w:u w:val="single"/>
+              </w:rPr>
+              <w:t xml:space="preserve">(P2)를 </w:t>
+            </w:r>
+            <w:r>
+              <w:rPr>
+                <w:b/>
+                <w:u w:val="single"/>
+              </w:rPr>
+              <w:t>convex optimization</w:t>
+            </w:r>
+            <w:r>
+              <w:rPr>
+                <w:rFonts w:hint="eastAsia"/>
+                <w:b/>
+                <w:u w:val="single"/>
+              </w:rPr>
+              <w:t>을 이용하여 해결</w:t>
+            </w:r>
+            <w:r>
+              <w:rPr>
+                <w:rFonts w:hint="eastAsia"/>
+              </w:rPr>
+              <w:t xml:space="preserve">하기 위하여, 다음의 2가지 </w:t>
+            </w:r>
+            <w:r>
+              <w:rPr>
+                <w:rFonts w:hint="eastAsia"/>
+              </w:rPr>
+              <w:t>lemma</w:t>
+            </w:r>
+            <w:r>
+              <w:rPr>
+                <w:rFonts w:hint="eastAsia"/>
+              </w:rPr>
+              <w:t>를 사용한다.</w:t>
+            </w:r>
+          </w:p>
+          <w:tbl>
+            <w:tblPr>
+              <w:tblStyle w:val="TableGrid"/>
+              <w:tblW w:w="0" w:type="auto"/>
+              <w:tblLook w:val="04A0" w:firstRow="1" w:lastRow="0" w:firstColumn="1" w:lastColumn="0" w:noHBand="0" w:noVBand="1"/>
+            </w:tblPr>
+            <w:tblGrid>
+              <w:gridCol w:w="1303"/>
+              <w:gridCol w:w="7487"/>
+            </w:tblGrid>
+            <w:tr>
+              <w:tc>
+                <w:tcPr>
+                  <w:tcW w:w="1303" w:type="dxa"/>
+                  <w:shd w:val="clear" w:color="auto" w:fill="BDD6EE" w:themeFill="accent1" w:themeFillTint="66"/>
+                </w:tcPr>
+                <w:p>
+                  <w:r>
+                    <w:rPr>
+                      <w:rFonts w:hint="eastAsia"/>
+                    </w:rPr>
+                    <w:t>Lemma 4.3</w:t>
+                  </w:r>
+                </w:p>
+              </w:tc>
+              <w:tc>
+                <w:tcPr>
+                  <w:tcW w:w="7487" w:type="dxa"/>
+                </w:tcPr>
+                <w:p>
+                  <w:pPr>
+                    <w:rPr>
+                      <w:i/>
+                    </w:rPr>
+                  </w:pPr>
+                  <m:oMath>
+                    <m:sSubSup>
+                      <m:sSubSupPr>
+                        <m:ctrlPr>
+                          <w:rPr>
+                            <w:rFonts w:ascii="Cambria Math" w:hAnsi="Cambria Math"/>
+                            <w:b/>
+                            <w:i/>
+                            <w:u w:val="single"/>
+                          </w:rPr>
+                        </m:ctrlPr>
+                      </m:sSubSupPr>
+                      <m:e>
+                        <m:r>
+                          <m:rPr>
+                            <m:sty m:val="bi"/>
+                          </m:rPr>
+                          <w:rPr>
+                            <w:rFonts w:ascii="Cambria Math" w:hAnsi="Cambria Math"/>
+                            <w:u w:val="single"/>
+                          </w:rPr>
+                          <m:t>R</m:t>
+                        </m:r>
+                      </m:e>
+                      <m:sub>
+                        <m:r>
+                          <m:rPr>
+                            <m:sty m:val="bi"/>
+                          </m:rPr>
+                          <w:rPr>
+                            <w:rFonts w:ascii="Cambria Math" w:hAnsi="Cambria Math"/>
+                            <w:u w:val="single"/>
+                          </w:rPr>
+                          <m:t>i</m:t>
+                        </m:r>
+                      </m:sub>
+                      <m:sup>
+                        <m:r>
+                          <m:rPr>
+                            <m:sty m:val="bi"/>
+                          </m:rPr>
+                          <w:rPr>
+                            <w:rFonts w:ascii="Cambria Math" w:hAnsi="Cambria Math"/>
+                            <w:u w:val="single"/>
+                          </w:rPr>
+                          <m:t>hap</m:t>
+                        </m:r>
+                      </m:sup>
+                    </m:sSubSup>
+                    <m:r>
+                      <m:rPr>
+                        <m:sty m:val="bi"/>
+                      </m:rPr>
+                      <w:rPr>
+                        <w:rFonts w:ascii="Cambria Math" w:hAnsi="Cambria Math"/>
+                        <w:u w:val="single"/>
+                      </w:rPr>
+                      <m:t>(</m:t>
+                    </m:r>
+                    <m:sSub>
+                      <m:sSubPr>
+                        <m:ctrlPr>
+                          <w:rPr>
+                            <w:rFonts w:ascii="Cambria Math" w:hAnsi="Cambria Math"/>
+                            <w:b/>
+                            <w:i/>
+                            <w:u w:val="single"/>
+                          </w:rPr>
+                        </m:ctrlPr>
+                      </m:sSubPr>
+                      <m:e>
+                        <m:r>
+                          <m:rPr>
+                            <m:sty m:val="bi"/>
+                          </m:rPr>
+                          <w:rPr>
+                            <w:rFonts w:ascii="Cambria Math" w:hAnsi="Cambria Math"/>
+                            <w:u w:val="single"/>
+                          </w:rPr>
+                          <m:t>τ</m:t>
+                        </m:r>
+                      </m:e>
+                      <m:sub>
+                        <m:r>
+                          <m:rPr>
+                            <m:sty m:val="bi"/>
+                          </m:rPr>
+                          <w:rPr>
+                            <w:rFonts w:ascii="Cambria Math" w:hAnsi="Cambria Math"/>
+                            <w:u w:val="single"/>
+                          </w:rPr>
+                          <m:t>i,0</m:t>
+                        </m:r>
+                      </m:sub>
+                    </m:sSub>
+                    <m:r>
+                      <m:rPr>
+                        <m:sty m:val="bi"/>
+                      </m:rPr>
+                      <w:rPr>
+                        <w:rFonts w:ascii="Cambria Math" w:hAnsi="Cambria Math"/>
+                        <w:u w:val="single"/>
+                      </w:rPr>
+                      <m:t>)</m:t>
+                    </m:r>
+                  </m:oMath>
+                  <w:r>
+                    <w:rPr>
+                      <w:rFonts w:hint="eastAsia"/>
+                    </w:rPr>
+                    <w:t xml:space="preserve">으로 주어진, </w:t>
+                  </w:r>
+                  <w:r>
+                    <w:t xml:space="preserve">HGN </w:t>
+                  </w:r>
+                  <w:proofErr w:type="spellStart"/>
+                  <w:r>
+                    <w:rPr>
+                      <w:rFonts w:hint="eastAsia"/>
+                    </w:rPr>
+                    <w:t>i</w:t>
+                  </w:r>
+                  <w:proofErr w:type="spellEnd"/>
+                  <w:r>
+                    <w:t xml:space="preserve"> </w:t>
+                  </w:r>
+                  <m:oMath>
+                    <m:r>
+                      <w:rPr>
+                        <w:rFonts w:ascii="Cambria Math" w:hAnsi="Cambria Math"/>
+                      </w:rPr>
+                      <m:t>(i=1,2,…,K-</m:t>
+                    </m:r>
+                    <m:acc>
+                      <m:accPr>
+                        <m:ctrlPr>
+                          <w:rPr>
+                            <w:rFonts w:ascii="Cambria Math" w:hAnsi="Cambria Math"/>
+                            <w:i/>
+                          </w:rPr>
+                        </m:ctrlPr>
+                      </m:accPr>
+                      <m:e>
+                        <m:r>
+                          <w:rPr>
+                            <w:rFonts w:ascii="Cambria Math" w:hAnsi="Cambria Math"/>
+                          </w:rPr>
+                          <m:t>K</m:t>
+                        </m:r>
+                      </m:e>
+                    </m:acc>
+                    <m:r>
+                      <m:rPr>
+                        <m:sty m:val="p"/>
+                      </m:rPr>
+                      <w:rPr>
+                        <w:rFonts w:ascii="Cambria Math" w:hAnsi="Cambria Math"/>
+                      </w:rPr>
+                      <m:t>)</m:t>
+                    </m:r>
+                  </m:oMath>
+                  <w:r>
+                    <w:rPr>
+                      <w:rFonts w:hint="eastAsia"/>
+                    </w:rPr>
+                    <w:t xml:space="preserve"> 의 </w:t>
+                  </w:r>
+                  <w:r>
+                    <w:rPr>
+                      <w:b/>
+                      <w:u w:val="single"/>
+                    </w:rPr>
+                    <w:t>throughput function</w:t>
+                  </w:r>
+                  <w:r>
+                    <w:rPr>
+                      <w:rFonts w:hint="eastAsia"/>
+                    </w:rPr>
+                    <w:t xml:space="preserve">은 </w:t>
+                  </w:r>
+                  <w:r>
+                    <w:rPr>
+                      <w:rFonts w:hint="eastAsia"/>
+                      <w:b/>
+                      <w:u w:val="single"/>
+                    </w:rPr>
+                    <w:t xml:space="preserve">음이 아닌 벡터 </w:t>
+                  </w:r>
+                  <m:oMath>
+                    <m:r>
+                      <m:rPr>
+                        <m:sty m:val="bi"/>
+                      </m:rPr>
+                      <w:rPr>
+                        <w:rFonts w:ascii="Cambria Math" w:hAnsi="Cambria Math"/>
+                        <w:u w:val="single"/>
+                      </w:rPr>
+                      <m:t>τ=</m:t>
+                    </m:r>
+                    <m:sSup>
+                      <m:sSupPr>
+                        <m:ctrlPr>
+                          <w:rPr>
+                            <w:rFonts w:ascii="Cambria Math" w:hAnsi="Cambria Math"/>
+                            <w:b/>
+                            <w:i/>
+                            <w:u w:val="single"/>
+                          </w:rPr>
+                        </m:ctrlPr>
+                      </m:sSupPr>
+                      <m:e>
+                        <m:d>
+                          <m:dPr>
+                            <m:begChr m:val="["/>
+                            <m:endChr m:val="]"/>
+                            <m:ctrlPr>
+                              <w:rPr>
+                                <w:rFonts w:ascii="Cambria Math" w:hAnsi="Cambria Math"/>
+                                <w:b/>
+                                <w:i/>
+                                <w:u w:val="single"/>
+                              </w:rPr>
+                            </m:ctrlPr>
+                          </m:dPr>
+                          <m:e>
+                            <m:sSub>
+                              <m:sSubPr>
+                                <m:ctrlPr>
+                                  <w:rPr>
+                                    <w:rFonts w:ascii="Cambria Math" w:hAnsi="Cambria Math"/>
+                                    <w:b/>
+                                    <w:i/>
+                                    <w:u w:val="single"/>
+                                  </w:rPr>
+                                </m:ctrlPr>
+                              </m:sSubPr>
+                              <m:e>
+                                <m:r>
+                                  <m:rPr>
+                                    <m:sty m:val="bi"/>
+                                  </m:rPr>
+                                  <w:rPr>
+                                    <w:rFonts w:ascii="Cambria Math" w:hAnsi="Cambria Math"/>
+                                    <w:u w:val="single"/>
+                                  </w:rPr>
+                                  <m:t>τ</m:t>
+                                </m:r>
+                              </m:e>
+                              <m:sub>
+                                <m:r>
+                                  <m:rPr>
+                                    <m:sty m:val="bi"/>
+                                  </m:rPr>
+                                  <w:rPr>
+                                    <w:rFonts w:ascii="Cambria Math" w:hAnsi="Cambria Math"/>
+                                    <w:u w:val="single"/>
+                                  </w:rPr>
+                                  <m:t>0,0</m:t>
+                                </m:r>
+                              </m:sub>
+                            </m:sSub>
+                            <m:r>
+                              <m:rPr>
+                                <m:sty m:val="bi"/>
+                              </m:rPr>
+                              <w:rPr>
+                                <w:rFonts w:ascii="Cambria Math" w:hAnsi="Cambria Math"/>
+                                <w:u w:val="single"/>
+                              </w:rPr>
+                              <m:t xml:space="preserve">, </m:t>
+                            </m:r>
+                            <m:sSub>
+                              <m:sSubPr>
+                                <m:ctrlPr>
+                                  <w:rPr>
+                                    <w:rFonts w:ascii="Cambria Math" w:hAnsi="Cambria Math"/>
+                                    <w:b/>
+                                    <w:i/>
+                                    <w:u w:val="single"/>
+                                  </w:rPr>
+                                </m:ctrlPr>
+                              </m:sSubPr>
+                              <m:e>
+                                <m:r>
+                                  <m:rPr>
+                                    <m:sty m:val="bi"/>
+                                  </m:rPr>
+                                  <w:rPr>
+                                    <w:rFonts w:ascii="Cambria Math" w:hAnsi="Cambria Math"/>
+                                    <w:u w:val="single"/>
+                                  </w:rPr>
+                                  <m:t>τ</m:t>
+                                </m:r>
+                              </m:e>
+                              <m:sub>
+                                <m:r>
+                                  <m:rPr>
+                                    <m:sty m:val="bi"/>
+                                  </m:rPr>
+                                  <w:rPr>
+                                    <w:rFonts w:ascii="Cambria Math" w:hAnsi="Cambria Math"/>
+                                    <w:u w:val="single"/>
+                                  </w:rPr>
+                                  <m:t>1,0</m:t>
+                                </m:r>
+                              </m:sub>
+                            </m:sSub>
+                            <m:r>
+                              <m:rPr>
+                                <m:sty m:val="bi"/>
+                              </m:rPr>
+                              <w:rPr>
+                                <w:rFonts w:ascii="Cambria Math" w:hAnsi="Cambria Math"/>
+                                <w:u w:val="single"/>
+                              </w:rPr>
+                              <m:t>,…,</m:t>
+                            </m:r>
+                            <m:sSub>
+                              <m:sSubPr>
+                                <m:ctrlPr>
+                                  <w:rPr>
+                                    <w:rFonts w:ascii="Cambria Math" w:hAnsi="Cambria Math"/>
+                                    <w:b/>
+                                    <w:i/>
+                                    <w:u w:val="single"/>
+                                  </w:rPr>
+                                </m:ctrlPr>
+                              </m:sSubPr>
+                              <m:e>
+                                <m:r>
+                                  <m:rPr>
+                                    <m:sty m:val="bi"/>
+                                  </m:rPr>
+                                  <w:rPr>
+                                    <w:rFonts w:ascii="Cambria Math" w:hAnsi="Cambria Math"/>
+                                    <w:u w:val="single"/>
+                                  </w:rPr>
+                                  <m:t>τ</m:t>
+                                </m:r>
+                              </m:e>
+                              <m:sub>
+                                <m:acc>
+                                  <m:accPr>
+                                    <m:ctrlPr>
+                                      <w:rPr>
+                                        <w:rFonts w:ascii="Cambria Math" w:hAnsi="Cambria Math"/>
+                                        <w:b/>
+                                        <w:i/>
+                                        <w:u w:val="single"/>
+                                      </w:rPr>
+                                    </m:ctrlPr>
+                                  </m:accPr>
+                                  <m:e>
+                                    <m:r>
+                                      <m:rPr>
+                                        <m:sty m:val="bi"/>
+                                      </m:rPr>
+                                      <w:rPr>
+                                        <w:rFonts w:ascii="Cambria Math" w:hAnsi="Cambria Math"/>
+                                        <w:u w:val="single"/>
+                                      </w:rPr>
+                                      <m:t>K</m:t>
+                                    </m:r>
+                                  </m:e>
+                                </m:acc>
+                                <m:r>
+                                  <m:rPr>
+                                    <m:sty m:val="bi"/>
+                                  </m:rPr>
+                                  <w:rPr>
+                                    <w:rFonts w:ascii="Cambria Math" w:hAnsi="Cambria Math"/>
+                                    <w:u w:val="single"/>
+                                  </w:rPr>
+                                  <m:t>,0</m:t>
+                                </m:r>
+                              </m:sub>
+                            </m:sSub>
+                          </m:e>
+                        </m:d>
+                      </m:e>
+                      <m:sup>
+                        <m:r>
+                          <m:rPr>
+                            <m:sty m:val="bi"/>
+                          </m:rPr>
+                          <w:rPr>
+                            <w:rFonts w:ascii="Cambria Math" w:hAnsi="Cambria Math"/>
+                            <w:u w:val="single"/>
+                          </w:rPr>
+                          <m:t>T</m:t>
+                        </m:r>
+                      </m:sup>
+                    </m:sSup>
+                  </m:oMath>
+                  <w:r>
+                    <w:rPr>
+                      <w:rFonts w:hint="eastAsia"/>
+                      <w:b/>
+                      <w:u w:val="single"/>
+                    </w:rPr>
+                    <w:t xml:space="preserve">에 대한 </w:t>
+                  </w:r>
+                  <w:r>
+                    <w:rPr>
+                      <w:b/>
+                      <w:u w:val="single"/>
+                    </w:rPr>
+                    <w:t>concave function</w:t>
+                  </w:r>
+                  <w:r>
+                    <w:rPr>
+                      <w:rFonts w:hint="eastAsia"/>
+                    </w:rPr>
+                    <w:t>이다.</w:t>
+                  </w:r>
+                </w:p>
+              </w:tc>
+            </w:tr>
+            <w:tr>
+              <w:tc>
+                <w:tcPr>
+                  <w:tcW w:w="1303" w:type="dxa"/>
+                  <w:shd w:val="clear" w:color="auto" w:fill="BDD6EE" w:themeFill="accent1" w:themeFillTint="66"/>
+                </w:tcPr>
+                <w:p>
+                  <w:r>
+                    <w:rPr>
+                      <w:rFonts w:hint="eastAsia"/>
+                    </w:rPr>
+                    <w:t>Lemma 4.4</w:t>
+                  </w:r>
+                </w:p>
+              </w:tc>
+              <w:tc>
+                <w:tcPr>
+                  <w:tcW w:w="7487" w:type="dxa"/>
+                </w:tcPr>
+                <w:p>
+                  <w:r>
+                    <w:rPr>
+                      <w:rFonts w:hint="eastAsia"/>
+                    </w:rPr>
+                    <w:t>(</w:t>
+                  </w:r>
+                  <w:r>
+                    <w:rPr>
+                      <w:rFonts w:hint="eastAsia"/>
+                    </w:rPr>
+                    <w:t>P2)</w:t>
+                  </w:r>
+                  <w:r>
+                    <w:rPr>
+                      <w:rFonts w:hint="eastAsia"/>
+                    </w:rPr>
+                    <w:t xml:space="preserve">에 대한 최적의 </w:t>
+                  </w:r>
+                  <w:r>
+                    <w:t xml:space="preserve">time allocation </w:t>
+                  </w:r>
+                  <m:oMath>
+                    <m:sSup>
+                      <m:sSupPr>
+                        <m:ctrlPr>
+                          <w:rPr>
+                            <w:rFonts w:ascii="Cambria Math" w:hAnsi="Cambria Math"/>
+                          </w:rPr>
+                        </m:ctrlPr>
+                      </m:sSupPr>
+                      <m:e>
+                        <m:r>
+                          <w:rPr>
+                            <w:rFonts w:ascii="Cambria Math" w:hAnsi="Cambria Math"/>
+                          </w:rPr>
+                          <m:t>τ</m:t>
+                        </m:r>
+                        <m:ctrlPr>
+                          <w:rPr>
+                            <w:rFonts w:ascii="Cambria Math" w:hAnsi="Cambria Math"/>
+                            <w:i/>
+                          </w:rPr>
+                        </m:ctrlPr>
+                      </m:e>
+                      <m:sup>
+                        <m:r>
+                          <m:rPr>
+                            <m:sty m:val="p"/>
+                          </m:rPr>
+                          <w:rPr>
+                            <w:rFonts w:ascii="Cambria Math" w:hAnsi="Cambria Math"/>
+                          </w:rPr>
+                          <m:t>*</m:t>
+                        </m:r>
+                      </m:sup>
+                    </m:sSup>
+                  </m:oMath>
+                  <w:r>
+                    <w:rPr>
+                      <w:rFonts w:hint="eastAsia"/>
+                    </w:rPr>
+                    <w:t xml:space="preserve">에 대하여 </w:t>
+                  </w:r>
+                  <m:oMath>
+                    <m:nary>
+                      <m:naryPr>
+                        <m:chr m:val="∑"/>
+                        <m:limLoc m:val="subSup"/>
+                        <m:ctrlPr>
+                          <w:rPr>
+                            <w:rFonts w:ascii="Cambria Math" w:hAnsi="Cambria Math"/>
+                            <w:b/>
+                            <w:u w:val="single"/>
+                          </w:rPr>
+                        </m:ctrlPr>
+                      </m:naryPr>
+                      <m:sub>
+                        <m:r>
+                          <m:rPr>
+                            <m:sty m:val="bi"/>
+                          </m:rPr>
+                          <w:rPr>
+                            <w:rFonts w:ascii="Cambria Math" w:hAnsi="Cambria Math"/>
+                            <w:u w:val="single"/>
+                          </w:rPr>
+                          <m:t>i=</m:t>
+                        </m:r>
+                        <m:r>
+                          <m:rPr>
+                            <m:sty m:val="bi"/>
+                          </m:rPr>
+                          <w:rPr>
+                            <w:rFonts w:ascii="Cambria Math" w:hAnsi="Cambria Math"/>
+                            <w:u w:val="single"/>
+                          </w:rPr>
+                          <m:t>1</m:t>
+                        </m:r>
+                      </m:sub>
+                      <m:sup>
+                        <m:r>
+                          <m:rPr>
+                            <m:sty m:val="bi"/>
+                          </m:rPr>
+                          <w:rPr>
+                            <w:rFonts w:ascii="Cambria Math" w:hAnsi="Cambria Math"/>
+                            <w:u w:val="single"/>
+                          </w:rPr>
+                          <m:t>K-</m:t>
+                        </m:r>
+                        <m:acc>
+                          <m:accPr>
+                            <m:ctrlPr>
+                              <w:rPr>
+                                <w:rFonts w:ascii="Cambria Math" w:hAnsi="Cambria Math"/>
+                                <w:b/>
+                                <w:i/>
+                                <w:u w:val="single"/>
+                              </w:rPr>
+                            </m:ctrlPr>
+                          </m:accPr>
+                          <m:e>
+                            <m:r>
+                              <m:rPr>
+                                <m:sty m:val="bi"/>
+                              </m:rPr>
+                              <w:rPr>
+                                <w:rFonts w:ascii="Cambria Math" w:hAnsi="Cambria Math"/>
+                                <w:u w:val="single"/>
+                              </w:rPr>
+                              <m:t>K</m:t>
+                            </m:r>
+                          </m:e>
+                        </m:acc>
+                      </m:sup>
+                      <m:e>
+                        <m:sSub>
+                          <m:sSubPr>
+                            <m:ctrlPr>
+                              <w:rPr>
+                                <w:rFonts w:ascii="Cambria Math" w:hAnsi="Cambria Math"/>
+                                <w:b/>
+                                <w:i/>
+                                <w:u w:val="single"/>
+                              </w:rPr>
+                            </m:ctrlPr>
+                          </m:sSubPr>
+                          <m:e>
+                            <m:r>
+                              <m:rPr>
+                                <m:sty m:val="bi"/>
+                              </m:rPr>
+                              <w:rPr>
+                                <w:rFonts w:ascii="Cambria Math" w:hAnsi="Cambria Math"/>
+                                <w:u w:val="single"/>
+                              </w:rPr>
+                              <m:t>τ</m:t>
+                            </m:r>
+                          </m:e>
+                          <m:sub>
+                            <m:r>
+                              <m:rPr>
+                                <m:sty m:val="bi"/>
+                              </m:rPr>
+                              <w:rPr>
+                                <w:rFonts w:ascii="Cambria Math" w:hAnsi="Cambria Math"/>
+                                <w:u w:val="single"/>
+                              </w:rPr>
+                              <m:t>i,0</m:t>
+                            </m:r>
+                          </m:sub>
+                        </m:sSub>
+                      </m:e>
+                    </m:nary>
+                    <m:r>
+                      <m:rPr>
+                        <m:sty m:val="bi"/>
+                      </m:rPr>
+                      <w:rPr>
+                        <w:rFonts w:ascii="Cambria Math" w:hAnsi="Cambria Math"/>
+                        <w:u w:val="single"/>
+                      </w:rPr>
+                      <m:t>=1-</m:t>
+                    </m:r>
+                    <m:sSub>
+                      <m:sSubPr>
+                        <m:ctrlPr>
+                          <w:rPr>
+                            <w:rFonts w:ascii="Cambria Math" w:hAnsi="Cambria Math"/>
+                            <w:b/>
+                            <w:i/>
+                            <w:u w:val="single"/>
+                          </w:rPr>
+                        </m:ctrlPr>
+                      </m:sSubPr>
+                      <m:e>
+                        <m:r>
+                          <m:rPr>
+                            <m:sty m:val="bi"/>
+                          </m:rPr>
+                          <w:rPr>
+                            <w:rFonts w:ascii="Cambria Math" w:hAnsi="Cambria Math"/>
+                            <w:u w:val="single"/>
+                          </w:rPr>
+                          <m:t>τ</m:t>
+                        </m:r>
+                      </m:e>
+                      <m:sub>
+                        <m:r>
+                          <m:rPr>
+                            <m:sty m:val="bi"/>
+                          </m:rPr>
+                          <w:rPr>
+                            <w:rFonts w:ascii="Cambria Math" w:hAnsi="Cambria Math"/>
+                            <w:u w:val="single"/>
+                          </w:rPr>
+                          <m:t>f</m:t>
+                        </m:r>
+                      </m:sub>
+                    </m:sSub>
+                    <m:r>
+                      <m:rPr>
+                        <m:sty m:val="bi"/>
+                      </m:rPr>
+                      <w:rPr>
+                        <w:rFonts w:ascii="Cambria Math" w:hAnsi="Cambria Math"/>
+                        <w:u w:val="single"/>
+                      </w:rPr>
+                      <m:t>-</m:t>
+                    </m:r>
+                    <m:sSubSup>
+                      <m:sSubSupPr>
+                        <m:ctrlPr>
+                          <w:rPr>
+                            <w:rFonts w:ascii="Cambria Math" w:hAnsi="Cambria Math"/>
+                            <w:b/>
+                            <w:i/>
+                            <w:u w:val="single"/>
+                          </w:rPr>
+                        </m:ctrlPr>
+                      </m:sSubSupPr>
+                      <m:e>
+                        <m:r>
+                          <m:rPr>
+                            <m:sty m:val="bi"/>
+                          </m:rPr>
+                          <w:rPr>
+                            <w:rFonts w:ascii="Cambria Math" w:hAnsi="Cambria Math"/>
+                            <w:u w:val="single"/>
+                          </w:rPr>
+                          <m:t>τ</m:t>
+                        </m:r>
+                      </m:e>
+                      <m:sub>
+                        <m:r>
+                          <m:rPr>
+                            <m:sty m:val="bi"/>
+                          </m:rPr>
+                          <w:rPr>
+                            <w:rFonts w:ascii="Cambria Math" w:hAnsi="Cambria Math"/>
+                            <w:u w:val="single"/>
+                          </w:rPr>
+                          <m:t>0</m:t>
+                        </m:r>
+                      </m:sub>
+                      <m:sup>
+                        <m:r>
+                          <m:rPr>
+                            <m:sty m:val="bi"/>
+                          </m:rPr>
+                          <w:rPr>
+                            <w:rFonts w:ascii="Cambria Math" w:hAnsi="Cambria Math"/>
+                            <w:u w:val="single"/>
+                          </w:rPr>
+                          <m:t>*</m:t>
+                        </m:r>
+                      </m:sup>
+                    </m:sSubSup>
+                  </m:oMath>
+                  <w:r>
+                    <w:rPr>
+                      <w:rFonts w:hint="eastAsia"/>
+                    </w:rPr>
+                    <w:t>이다.</w:t>
+                  </w:r>
+                </w:p>
+              </w:tc>
+            </w:tr>
+          </w:tbl>
+          <w:p>
+            <w:pPr>
+              <w:rPr>
+                <w:rFonts w:hint="eastAsia"/>
+              </w:rPr>
+            </w:pPr>
           </w:p>
         </w:tc>
       </w:tr>
@@ -24498,6 +25963,356 @@
           <w:b/>
         </w:rPr>
       </w:pPr>
+    </w:p>
+    <w:p>
+      <w:pPr>
+        <w:rPr>
+          <w:b/>
+        </w:rPr>
+      </w:pPr>
+    </w:p>
+    <w:p>
+      <w:pPr>
+        <w:rPr>
+          <w:b/>
+        </w:rPr>
+      </w:pPr>
+    </w:p>
+    <w:p>
+      <w:pPr>
+        <w:rPr>
+          <w:b/>
+        </w:rPr>
+      </w:pPr>
+    </w:p>
+    <w:p>
+      <w:pPr>
+        <w:rPr>
+          <w:b/>
+        </w:rPr>
+      </w:pPr>
+    </w:p>
+    <w:tbl>
+      <w:tblPr>
+        <w:tblStyle w:val="TableGrid"/>
+        <w:tblW w:w="0" w:type="auto"/>
+        <w:tblLook w:val="04A0" w:firstRow="1" w:lastRow="0" w:firstColumn="1" w:lastColumn="0" w:noHBand="0" w:noVBand="1"/>
+      </w:tblPr>
+      <w:tblGrid>
+        <w:gridCol w:w="4508"/>
+        <w:gridCol w:w="4508"/>
+      </w:tblGrid>
+      <w:tr>
+        <w:tc>
+          <w:tcPr>
+            <w:tcW w:w="9016" w:type="dxa"/>
+            <w:gridSpan w:val="2"/>
+            <w:shd w:val="clear" w:color="auto" w:fill="BDD6EE" w:themeFill="accent1" w:themeFillTint="66"/>
+          </w:tcPr>
+          <w:p>
+            <w:pPr>
+              <w:rPr>
+                <w:b/>
+              </w:rPr>
+            </w:pPr>
+            <w:r>
+              <w:rPr>
+                <w:b/>
+              </w:rPr>
+              <w:lastRenderedPageBreak/>
+              <w:t>7. Figures</w:t>
+            </w:r>
+          </w:p>
+        </w:tc>
+      </w:tr>
+      <w:tr>
+        <w:tc>
+          <w:tcPr>
+            <w:tcW w:w="4508" w:type="dxa"/>
+          </w:tcPr>
+          <w:p>
+            <w:pPr>
+              <w:rPr>
+                <w:rFonts w:hint="eastAsia"/>
+              </w:rPr>
+            </w:pPr>
+            <w:r>
+              <w:rPr>
+                <w:noProof/>
+              </w:rPr>
+              <w:drawing>
+                <wp:inline distT="0" distB="0" distL="0" distR="0" wp14:anchorId="64A50091" wp14:editId="29C097C7">
+                  <wp:extent cx="2698750" cy="2208924"/>
+                  <wp:effectExtent l="0" t="0" r="6350" b="1270"/>
+                  <wp:docPr id="2" name="Picture 2"/>
+                  <wp:cNvGraphicFramePr>
+                    <a:graphicFrameLocks xmlns:a="http://schemas.openxmlformats.org/drawingml/2006/main" noChangeAspect="1"/>
+                  </wp:cNvGraphicFramePr>
+                  <a:graphic xmlns:a="http://schemas.openxmlformats.org/drawingml/2006/main">
+                    <a:graphicData uri="http://schemas.openxmlformats.org/drawingml/2006/picture">
+                      <pic:pic xmlns:pic="http://schemas.openxmlformats.org/drawingml/2006/picture">
+                        <pic:nvPicPr>
+                          <pic:cNvPr id="1" name=""/>
+                          <pic:cNvPicPr/>
+                        </pic:nvPicPr>
+                        <pic:blipFill>
+                          <a:blip r:embed="rId11"/>
+                          <a:stretch>
+                            <a:fillRect/>
+                          </a:stretch>
+                        </pic:blipFill>
+                        <pic:spPr>
+                          <a:xfrm>
+                            <a:off x="0" y="0"/>
+                            <a:ext cx="2723140" cy="2228888"/>
+                          </a:xfrm>
+                          <a:prstGeom prst="rect">
+                            <a:avLst/>
+                          </a:prstGeom>
+                        </pic:spPr>
+                      </pic:pic>
+                    </a:graphicData>
+                  </a:graphic>
+                </wp:inline>
+              </w:drawing>
+            </w:r>
+          </w:p>
+        </w:tc>
+        <w:tc>
+          <w:tcPr>
+            <w:tcW w:w="4508" w:type="dxa"/>
+          </w:tcPr>
+          <w:p>
+            <w:pPr>
+              <w:rPr>
+                <w:rFonts w:hint="eastAsia"/>
+              </w:rPr>
+            </w:pPr>
+            <w:r>
+              <w:rPr>
+                <w:noProof/>
+              </w:rPr>
+              <w:drawing>
+                <wp:inline distT="0" distB="0" distL="0" distR="0" wp14:anchorId="7E844D4F" wp14:editId="77A6AB1C">
+                  <wp:extent cx="2708061" cy="2082800"/>
+                  <wp:effectExtent l="0" t="0" r="0" b="0"/>
+                  <wp:docPr id="3" name="Picture 3"/>
+                  <wp:cNvGraphicFramePr>
+                    <a:graphicFrameLocks xmlns:a="http://schemas.openxmlformats.org/drawingml/2006/main" noChangeAspect="1"/>
+                  </wp:cNvGraphicFramePr>
+                  <a:graphic xmlns:a="http://schemas.openxmlformats.org/drawingml/2006/main">
+                    <a:graphicData uri="http://schemas.openxmlformats.org/drawingml/2006/picture">
+                      <pic:pic xmlns:pic="http://schemas.openxmlformats.org/drawingml/2006/picture">
+                        <pic:nvPicPr>
+                          <pic:cNvPr id="1" name=""/>
+                          <pic:cNvPicPr/>
+                        </pic:nvPicPr>
+                        <pic:blipFill>
+                          <a:blip r:embed="rId12"/>
+                          <a:stretch>
+                            <a:fillRect/>
+                          </a:stretch>
+                        </pic:blipFill>
+                        <pic:spPr>
+                          <a:xfrm>
+                            <a:off x="0" y="0"/>
+                            <a:ext cx="2738607" cy="2106293"/>
+                          </a:xfrm>
+                          <a:prstGeom prst="rect">
+                            <a:avLst/>
+                          </a:prstGeom>
+                        </pic:spPr>
+                      </pic:pic>
+                    </a:graphicData>
+                  </a:graphic>
+                </wp:inline>
+              </w:drawing>
+            </w:r>
+          </w:p>
+        </w:tc>
+      </w:tr>
+      <w:tr>
+        <w:tc>
+          <w:tcPr>
+            <w:tcW w:w="4508" w:type="dxa"/>
+          </w:tcPr>
+          <w:p>
+            <w:pPr>
+              <w:rPr>
+                <w:rFonts w:hint="eastAsia"/>
+              </w:rPr>
+            </w:pPr>
+            <w:r>
+              <w:rPr>
+                <w:noProof/>
+              </w:rPr>
+              <w:drawing>
+                <wp:inline distT="0" distB="0" distL="0" distR="0" wp14:anchorId="753BCCB0" wp14:editId="371AF839">
+                  <wp:extent cx="2667000" cy="2172766"/>
+                  <wp:effectExtent l="0" t="0" r="0" b="0"/>
+                  <wp:docPr id="4" name="Picture 4"/>
+                  <wp:cNvGraphicFramePr>
+                    <a:graphicFrameLocks xmlns:a="http://schemas.openxmlformats.org/drawingml/2006/main" noChangeAspect="1"/>
+                  </wp:cNvGraphicFramePr>
+                  <a:graphic xmlns:a="http://schemas.openxmlformats.org/drawingml/2006/main">
+                    <a:graphicData uri="http://schemas.openxmlformats.org/drawingml/2006/picture">
+                      <pic:pic xmlns:pic="http://schemas.openxmlformats.org/drawingml/2006/picture">
+                        <pic:nvPicPr>
+                          <pic:cNvPr id="1" name=""/>
+                          <pic:cNvPicPr/>
+                        </pic:nvPicPr>
+                        <pic:blipFill>
+                          <a:blip r:embed="rId13"/>
+                          <a:stretch>
+                            <a:fillRect/>
+                          </a:stretch>
+                        </pic:blipFill>
+                        <pic:spPr>
+                          <a:xfrm>
+                            <a:off x="0" y="0"/>
+                            <a:ext cx="2680962" cy="2184140"/>
+                          </a:xfrm>
+                          <a:prstGeom prst="rect">
+                            <a:avLst/>
+                          </a:prstGeom>
+                        </pic:spPr>
+                      </pic:pic>
+                    </a:graphicData>
+                  </a:graphic>
+                </wp:inline>
+              </w:drawing>
+            </w:r>
+          </w:p>
+        </w:tc>
+        <w:tc>
+          <w:tcPr>
+            <w:tcW w:w="4508" w:type="dxa"/>
+          </w:tcPr>
+          <w:p>
+            <w:pPr>
+              <w:rPr>
+                <w:rFonts w:hint="eastAsia"/>
+              </w:rPr>
+            </w:pPr>
+            <w:r>
+              <w:rPr>
+                <w:noProof/>
+              </w:rPr>
+              <w:drawing>
+                <wp:inline distT="0" distB="0" distL="0" distR="0" wp14:anchorId="23DB9808" wp14:editId="1F947F6A">
+                  <wp:extent cx="2692400" cy="2111140"/>
+                  <wp:effectExtent l="0" t="0" r="0" b="3810"/>
+                  <wp:docPr id="5" name="Picture 5"/>
+                  <wp:cNvGraphicFramePr>
+                    <a:graphicFrameLocks xmlns:a="http://schemas.openxmlformats.org/drawingml/2006/main" noChangeAspect="1"/>
+                  </wp:cNvGraphicFramePr>
+                  <a:graphic xmlns:a="http://schemas.openxmlformats.org/drawingml/2006/main">
+                    <a:graphicData uri="http://schemas.openxmlformats.org/drawingml/2006/picture">
+                      <pic:pic xmlns:pic="http://schemas.openxmlformats.org/drawingml/2006/picture">
+                        <pic:nvPicPr>
+                          <pic:cNvPr id="1" name=""/>
+                          <pic:cNvPicPr/>
+                        </pic:nvPicPr>
+                        <pic:blipFill>
+                          <a:blip r:embed="rId14"/>
+                          <a:stretch>
+                            <a:fillRect/>
+                          </a:stretch>
+                        </pic:blipFill>
+                        <pic:spPr>
+                          <a:xfrm>
+                            <a:off x="0" y="0"/>
+                            <a:ext cx="2710011" cy="2124949"/>
+                          </a:xfrm>
+                          <a:prstGeom prst="rect">
+                            <a:avLst/>
+                          </a:prstGeom>
+                        </pic:spPr>
+                      </pic:pic>
+                    </a:graphicData>
+                  </a:graphic>
+                </wp:inline>
+              </w:drawing>
+            </w:r>
+          </w:p>
+        </w:tc>
+      </w:tr>
+      <w:tr>
+        <w:tc>
+          <w:tcPr>
+            <w:tcW w:w="4508" w:type="dxa"/>
+          </w:tcPr>
+          <w:p>
+            <w:pPr>
+              <w:rPr>
+                <w:rFonts w:hint="eastAsia"/>
+              </w:rPr>
+            </w:pPr>
+            <w:r>
+              <w:rPr>
+                <w:noProof/>
+              </w:rPr>
+              <w:drawing>
+                <wp:inline distT="0" distB="0" distL="0" distR="0" wp14:anchorId="33319340" wp14:editId="6E858E13">
+                  <wp:extent cx="2647432" cy="2013585"/>
+                  <wp:effectExtent l="0" t="0" r="635" b="5715"/>
+                  <wp:docPr id="6" name="Picture 6"/>
+                  <wp:cNvGraphicFramePr>
+                    <a:graphicFrameLocks xmlns:a="http://schemas.openxmlformats.org/drawingml/2006/main" noChangeAspect="1"/>
+                  </wp:cNvGraphicFramePr>
+                  <a:graphic xmlns:a="http://schemas.openxmlformats.org/drawingml/2006/main">
+                    <a:graphicData uri="http://schemas.openxmlformats.org/drawingml/2006/picture">
+                      <pic:pic xmlns:pic="http://schemas.openxmlformats.org/drawingml/2006/picture">
+                        <pic:nvPicPr>
+                          <pic:cNvPr id="1" name=""/>
+                          <pic:cNvPicPr/>
+                        </pic:nvPicPr>
+                        <pic:blipFill>
+                          <a:blip r:embed="rId15"/>
+                          <a:stretch>
+                            <a:fillRect/>
+                          </a:stretch>
+                        </pic:blipFill>
+                        <pic:spPr>
+                          <a:xfrm>
+                            <a:off x="0" y="0"/>
+                            <a:ext cx="2671899" cy="2032194"/>
+                          </a:xfrm>
+                          <a:prstGeom prst="rect">
+                            <a:avLst/>
+                          </a:prstGeom>
+                        </pic:spPr>
+                      </pic:pic>
+                    </a:graphicData>
+                  </a:graphic>
+                </wp:inline>
+              </w:drawing>
+            </w:r>
+          </w:p>
+        </w:tc>
+        <w:tc>
+          <w:tcPr>
+            <w:tcW w:w="4508" w:type="dxa"/>
+          </w:tcPr>
+          <w:p>
+            <w:pPr>
+              <w:rPr>
+                <w:rFonts w:hint="eastAsia"/>
+              </w:rPr>
+            </w:pPr>
+          </w:p>
+        </w:tc>
+      </w:tr>
+    </w:tbl>
+    <w:p>
+      <w:pPr>
+        <w:rPr>
+          <w:rFonts w:hint="eastAsia"/>
+          <w:b/>
+        </w:rPr>
+      </w:pPr>
+      <w:bookmarkStart w:id="0" w:name="_GoBack"/>
+      <w:bookmarkEnd w:id="0"/>
     </w:p>
     <w:sectPr>
       <w:pgSz w:w="11906" w:h="16838"/>
@@ -25738,7 +27553,7 @@
 </file>
 
 <file path=customXml/itemProps1.xml><?xml version="1.0" encoding="utf-8"?>
-<ds:datastoreItem xmlns:ds="http://schemas.openxmlformats.org/officeDocument/2006/customXml" ds:itemID="{C2FD04F8-ECE1-48CC-B6F4-A7F62BD0D59E}">
+<ds:datastoreItem xmlns:ds="http://schemas.openxmlformats.org/officeDocument/2006/customXml" ds:itemID="{05AA5D28-E7E1-4138-B445-6297CDBFF937}">
   <ds:schemaRefs>
     <ds:schemaRef ds:uri="http://schemas.openxmlformats.org/officeDocument/2006/bibliography"/>
   </ds:schemaRefs>

</xml_diff>

<commit_message>
modify: 1. SYSTEM MODEL
</commit_message>
<xml_diff>
--- a/WPCN_UAV/[0818] Weighted Harvest-Then-Transmit UAV-Enabled.docx
+++ b/WPCN_UAV/[0818] Weighted Harvest-Then-Transmit UAV-Enabled.docx
@@ -1578,7 +1578,7 @@
                         <w:rFonts w:ascii="Cambria Math" w:hAnsi="Cambria Math"/>
                         <w:color w:val="FF0000"/>
                       </w:rPr>
-                      <m:t>C</m:t>
+                      <m:t>G</m:t>
                     </m:r>
                   </m:e>
                   <m:sub>
@@ -1945,7 +1945,7 @@
                         <w:rFonts w:ascii="Cambria Math" w:hAnsi="Cambria Math"/>
                         <w:color w:val="FF0000"/>
                       </w:rPr>
-                      <m:t>C</m:t>
+                      <m:t>G</m:t>
                     </m:r>
                   </m:e>
                   <m:sub>
@@ -3881,7 +3881,7 @@
                         <w:rFonts w:ascii="Cambria Math" w:hAnsi="Cambria Math"/>
                         <w:color w:val="FF0000"/>
                       </w:rPr>
-                      <m:t>C</m:t>
+                      <m:t>G</m:t>
                     </m:r>
                   </m:e>
                   <m:sub>
@@ -4284,7 +4284,7 @@
                         <w:rFonts w:ascii="Cambria Math" w:hAnsi="Cambria Math"/>
                         <w:color w:val="FF0000"/>
                       </w:rPr>
-                      <m:t>C</m:t>
+                      <m:t>G</m:t>
                     </m:r>
                   </m:e>
                   <m:sub>
@@ -4659,7 +4659,15 @@
               <w:rPr>
                 <w:rFonts w:hint="eastAsia"/>
               </w:rPr>
-              <w:t>L channel power gain이 서로 같다고</w:t>
+              <w:t>L channel power gain이 서로</w:t>
+            </w:r>
+            <w:bookmarkStart w:id="0" w:name="_GoBack"/>
+            <w:bookmarkEnd w:id="0"/>
+            <w:r>
+              <w:rPr>
+                <w:rFonts w:hint="eastAsia"/>
+              </w:rPr>
+              <w:t xml:space="preserve"> 같다고</w:t>
             </w:r>
             <w:r>
               <w:rPr>
@@ -24449,7 +24457,6 @@
           <w:p>
             <w:pPr>
               <w:rPr>
-                <w:rFonts w:hint="eastAsia"/>
                 <w:b/>
                 <w:color w:val="0000FF"/>
               </w:rPr>
@@ -24582,17 +24589,7 @@
                             <w:rFonts w:ascii="Cambria Math" w:hAnsi="Cambria Math"/>
                             <w:color w:val="FF0000"/>
                           </w:rPr>
-                          <m:t>j</m:t>
-                        </m:r>
-                        <m:r>
-                          <m:rPr>
-                            <m:sty m:val="bi"/>
-                          </m:rPr>
-                          <w:rPr>
-                            <w:rFonts w:ascii="Cambria Math" w:hAnsi="Cambria Math"/>
-                            <w:color w:val="FF0000"/>
-                          </w:rPr>
-                          <m:t>=1</m:t>
+                          <m:t>j=1</m:t>
                         </m:r>
                       </m:sub>
                       <m:sup>
@@ -24724,17 +24721,7 @@
                                     <w:rFonts w:ascii="Cambria Math" w:hAnsi="Cambria Math"/>
                                     <w:color w:val="FF0000"/>
                                   </w:rPr>
-                                  <m:t>i</m:t>
-                                </m:r>
-                                <m:r>
-                                  <m:rPr>
-                                    <m:sty m:val="bi"/>
-                                  </m:rPr>
-                                  <w:rPr>
-                                    <w:rFonts w:ascii="Cambria Math" w:hAnsi="Cambria Math"/>
-                                    <w:color w:val="FF0000"/>
-                                  </w:rPr>
-                                  <m:t>,0</m:t>
+                                  <m:t>i,0</m:t>
                                 </m:r>
                               </m:sub>
                             </m:sSub>
@@ -24844,17 +24831,7 @@
                             <w:rFonts w:ascii="Cambria Math" w:hAnsi="Cambria Math"/>
                             <w:color w:val="FF0000"/>
                           </w:rPr>
-                          <m:t>i</m:t>
-                        </m:r>
-                        <m:r>
-                          <m:rPr>
-                            <m:sty m:val="bi"/>
-                          </m:rPr>
-                          <w:rPr>
-                            <w:rFonts w:ascii="Cambria Math" w:hAnsi="Cambria Math"/>
-                            <w:color w:val="FF0000"/>
-                          </w:rPr>
-                          <m:t>,0</m:t>
+                          <m:t>i,0</m:t>
                         </m:r>
                       </m:sub>
                     </m:sSub>
@@ -24979,17 +24956,7 @@
                     <w:rFonts w:ascii="Cambria Math" w:hAnsi="Cambria Math"/>
                     <w:color w:val="FF0000"/>
                   </w:rPr>
-                  <m:t>,</m:t>
-                </m:r>
-                <m:r>
-                  <m:rPr>
-                    <m:sty m:val="b"/>
-                  </m:rPr>
-                  <w:rPr>
-                    <w:rFonts w:ascii="Cambria Math" w:hAnsi="Cambria Math"/>
-                    <w:color w:val="FF0000"/>
-                  </w:rPr>
-                  <m:t xml:space="preserve"> </m:t>
+                  <m:t xml:space="preserve">, </m:t>
                 </m:r>
                 <m:sSub>
                   <m:sSubPr>
@@ -25030,17 +24997,7 @@
                         <w:rFonts w:ascii="Cambria Math" w:hAnsi="Cambria Math"/>
                         <w:color w:val="FF0000"/>
                       </w:rPr>
-                      <m:t>i</m:t>
-                    </m:r>
-                    <m:r>
-                      <m:rPr>
-                        <m:sty m:val="bi"/>
-                      </m:rPr>
-                      <w:rPr>
-                        <w:rFonts w:ascii="Cambria Math" w:hAnsi="Cambria Math"/>
-                        <w:color w:val="FF0000"/>
-                      </w:rPr>
-                      <m:t>,0</m:t>
+                      <m:t>i,0</m:t>
                     </m:r>
                   </m:sub>
                 </m:sSub>
@@ -25669,13 +25626,7 @@
                     <w:rPr>
                       <w:rFonts w:hint="eastAsia"/>
                     </w:rPr>
-                    <w:t>P2)</w:t>
-                  </w:r>
-                  <w:r>
-                    <w:rPr>
-                      <w:rFonts w:hint="eastAsia"/>
-                    </w:rPr>
-                    <w:t xml:space="preserve">에 대한 최적의 </w:t>
+                    <w:t xml:space="preserve">P2)에 대한 최적의 </w:t>
                   </w:r>
                   <w:r>
                     <w:t xml:space="preserve">time allocation </w:t>
@@ -25744,17 +25695,7 @@
                             <w:rFonts w:ascii="Cambria Math" w:hAnsi="Cambria Math"/>
                             <w:u w:val="single"/>
                           </w:rPr>
-                          <m:t>i=</m:t>
-                        </m:r>
-                        <m:r>
-                          <m:rPr>
-                            <m:sty m:val="bi"/>
-                          </m:rPr>
-                          <w:rPr>
-                            <w:rFonts w:ascii="Cambria Math" w:hAnsi="Cambria Math"/>
-                            <w:u w:val="single"/>
-                          </w:rPr>
-                          <m:t>1</m:t>
+                          <m:t>i=1</m:t>
                         </m:r>
                       </m:sub>
                       <m:sup>
@@ -25947,13 +25888,7 @@
               </w:tc>
             </w:tr>
           </w:tbl>
-          <w:p>
-            <w:pPr>
-              <w:rPr>
-                <w:rFonts w:hint="eastAsia"/>
-              </w:rPr>
-            </w:pPr>
-          </w:p>
+          <w:p/>
         </w:tc>
       </w:tr>
     </w:tbl>
@@ -26031,11 +25966,6 @@
             <w:tcW w:w="4508" w:type="dxa"/>
           </w:tcPr>
           <w:p>
-            <w:pPr>
-              <w:rPr>
-                <w:rFonts w:hint="eastAsia"/>
-              </w:rPr>
-            </w:pPr>
             <w:r>
               <w:rPr>
                 <w:noProof/>
@@ -26083,11 +26013,6 @@
             <w:tcW w:w="4508" w:type="dxa"/>
           </w:tcPr>
           <w:p>
-            <w:pPr>
-              <w:rPr>
-                <w:rFonts w:hint="eastAsia"/>
-              </w:rPr>
-            </w:pPr>
             <w:r>
               <w:rPr>
                 <w:noProof/>
@@ -26137,11 +26062,6 @@
             <w:tcW w:w="4508" w:type="dxa"/>
           </w:tcPr>
           <w:p>
-            <w:pPr>
-              <w:rPr>
-                <w:rFonts w:hint="eastAsia"/>
-              </w:rPr>
-            </w:pPr>
             <w:r>
               <w:rPr>
                 <w:noProof/>
@@ -26189,11 +26109,6 @@
             <w:tcW w:w="4508" w:type="dxa"/>
           </w:tcPr>
           <w:p>
-            <w:pPr>
-              <w:rPr>
-                <w:rFonts w:hint="eastAsia"/>
-              </w:rPr>
-            </w:pPr>
             <w:r>
               <w:rPr>
                 <w:noProof/>
@@ -26243,11 +26158,6 @@
             <w:tcW w:w="4508" w:type="dxa"/>
           </w:tcPr>
           <w:p>
-            <w:pPr>
-              <w:rPr>
-                <w:rFonts w:hint="eastAsia"/>
-              </w:rPr>
-            </w:pPr>
             <w:r>
               <w:rPr>
                 <w:noProof/>
@@ -26294,25 +26204,16 @@
           <w:tcPr>
             <w:tcW w:w="4508" w:type="dxa"/>
           </w:tcPr>
-          <w:p>
-            <w:pPr>
-              <w:rPr>
-                <w:rFonts w:hint="eastAsia"/>
-              </w:rPr>
-            </w:pPr>
-          </w:p>
+          <w:p/>
         </w:tc>
       </w:tr>
     </w:tbl>
     <w:p>
       <w:pPr>
         <w:rPr>
-          <w:rFonts w:hint="eastAsia"/>
           <w:b/>
         </w:rPr>
       </w:pPr>
-      <w:bookmarkStart w:id="0" w:name="_GoBack"/>
-      <w:bookmarkEnd w:id="0"/>
     </w:p>
     <w:sectPr>
       <w:pgSz w:w="11906" w:h="16838"/>
@@ -27553,7 +27454,7 @@
 </file>
 
 <file path=customXml/itemProps1.xml><?xml version="1.0" encoding="utf-8"?>
-<ds:datastoreItem xmlns:ds="http://schemas.openxmlformats.org/officeDocument/2006/customXml" ds:itemID="{05AA5D28-E7E1-4138-B445-6297CDBFF937}">
+<ds:datastoreItem xmlns:ds="http://schemas.openxmlformats.org/officeDocument/2006/customXml" ds:itemID="{BC08F391-A745-4EEC-B099-9A8BCF1A8097}">
   <ds:schemaRefs>
     <ds:schemaRef ds:uri="http://schemas.openxmlformats.org/officeDocument/2006/bibliography"/>
   </ds:schemaRefs>

</xml_diff>